<commit_message>
added more to report, fixed major bugs
fixed major input bugs
</commit_message>
<xml_diff>
--- a/2D_Platformer/Project Report.docx
+++ b/2D_Platformer/Project Report.docx
@@ -1250,25 +1250,7 @@
           <w:sz w:val="24"/>
           <w:szCs w:val="24"/>
         </w:rPr>
-        <w:t>Another successful platformer series created by the triple-</w:t>
-      </w:r>
-      <w:proofErr w:type="gramStart"/>
-      <w:r>
-        <w:rPr>
-          <w:rFonts w:ascii="Times New Roman" w:hAnsi="Times New Roman" w:cs="Times New Roman"/>
-          <w:sz w:val="24"/>
-          <w:szCs w:val="24"/>
-        </w:rPr>
-        <w:t>A</w:t>
-      </w:r>
-      <w:proofErr w:type="gramEnd"/>
-      <w:r>
-        <w:rPr>
-          <w:rFonts w:ascii="Times New Roman" w:hAnsi="Times New Roman" w:cs="Times New Roman"/>
-          <w:sz w:val="24"/>
-          <w:szCs w:val="24"/>
-        </w:rPr>
-        <w:t xml:space="preserve"> industry is “Sonic the Hedgehog” developed by Sonic Team and publish</w:t>
+        <w:t>Another successful platformer series created by the triple-A industry is “Sonic the Hedgehog” developed by Sonic Team and publish</w:t>
       </w:r>
       <w:r>
         <w:rPr>
@@ -1494,104 +1476,40 @@
         </w:rPr>
         <w:t>a challenge and with the triple-</w:t>
       </w:r>
-      <w:proofErr w:type="gramStart"/>
-      <w:r>
-        <w:rPr>
-          <w:rFonts w:ascii="Times New Roman" w:hAnsi="Times New Roman" w:cs="Times New Roman"/>
-          <w:sz w:val="24"/>
-          <w:szCs w:val="24"/>
-        </w:rPr>
-        <w:t>A</w:t>
-      </w:r>
-      <w:proofErr w:type="gramEnd"/>
-      <w:r>
-        <w:rPr>
-          <w:rFonts w:ascii="Times New Roman" w:hAnsi="Times New Roman" w:cs="Times New Roman"/>
-          <w:sz w:val="24"/>
-          <w:szCs w:val="24"/>
-        </w:rPr>
-        <w:t xml:space="preserve"> industry these days trying to target such a broad audience they often reduce the challenge meaning people have to look to the Indy market in order to find a game that is hard to beat.</w:t>
-      </w:r>
-      <w:r>
-        <w:rPr>
-          <w:rFonts w:ascii="Times New Roman" w:hAnsi="Times New Roman" w:cs="Times New Roman"/>
-          <w:sz w:val="24"/>
-          <w:szCs w:val="24"/>
-        </w:rPr>
-        <w:t xml:space="preserve"> The aesthetics of the game compliment this difficulty as often the animations are excessively violent, but not without showing self-awareness, the violence isn’t supposed to be taken seriously. Overall this game achieved great success and received multiple awards from IGN, </w:t>
-      </w:r>
-      <w:proofErr w:type="spellStart"/>
-      <w:r>
-        <w:rPr>
-          <w:rFonts w:ascii="Times New Roman" w:hAnsi="Times New Roman" w:cs="Times New Roman"/>
-          <w:sz w:val="24"/>
-          <w:szCs w:val="24"/>
-        </w:rPr>
-        <w:t>GameSpot</w:t>
-      </w:r>
-      <w:proofErr w:type="spellEnd"/>
-      <w:r>
-        <w:rPr>
-          <w:rFonts w:ascii="Times New Roman" w:hAnsi="Times New Roman" w:cs="Times New Roman"/>
-          <w:sz w:val="24"/>
-          <w:szCs w:val="24"/>
-        </w:rPr>
-        <w:t xml:space="preserve"> and </w:t>
-      </w:r>
-      <w:proofErr w:type="spellStart"/>
-      <w:r>
-        <w:rPr>
-          <w:rFonts w:ascii="Times New Roman" w:hAnsi="Times New Roman" w:cs="Times New Roman"/>
-          <w:sz w:val="24"/>
-          <w:szCs w:val="24"/>
-        </w:rPr>
-        <w:t>GameTrailers</w:t>
-      </w:r>
-      <w:proofErr w:type="spellEnd"/>
-      <w:r>
-        <w:rPr>
-          <w:rFonts w:ascii="Times New Roman" w:hAnsi="Times New Roman" w:cs="Times New Roman"/>
-          <w:sz w:val="24"/>
-          <w:szCs w:val="24"/>
-        </w:rPr>
-        <w:t>.</w:t>
-      </w:r>
-    </w:p>
-    <w:p>
-      <w:pPr>
-        <w:spacing w:line="360" w:lineRule="auto"/>
-        <w:jc w:val="both"/>
-        <w:rPr>
-          <w:rFonts w:ascii="Times New Roman" w:hAnsi="Times New Roman" w:cs="Times New Roman"/>
-          <w:sz w:val="24"/>
-          <w:szCs w:val="24"/>
-        </w:rPr>
-      </w:pPr>
-      <w:r>
-        <w:rPr>
-          <w:rFonts w:ascii="Times New Roman" w:hAnsi="Times New Roman" w:cs="Times New Roman"/>
-          <w:sz w:val="24"/>
-          <w:szCs w:val="24"/>
-        </w:rPr>
-        <w:t xml:space="preserve">According to </w:t>
-      </w:r>
-      <w:proofErr w:type="spellStart"/>
-      <w:r>
-        <w:rPr>
-          <w:rFonts w:ascii="Times New Roman" w:hAnsi="Times New Roman" w:cs="Times New Roman"/>
-          <w:sz w:val="24"/>
-          <w:szCs w:val="24"/>
-        </w:rPr>
-        <w:t>GameSpot</w:t>
-      </w:r>
-      <w:proofErr w:type="spellEnd"/>
-      <w:r>
-        <w:rPr>
-          <w:rFonts w:ascii="Times New Roman" w:hAnsi="Times New Roman" w:cs="Times New Roman"/>
-          <w:sz w:val="24"/>
-          <w:szCs w:val="24"/>
-        </w:rPr>
-        <w:t xml:space="preserve"> “Super Meat Boy is the digital embodiment of the idea that pleasure can spring from pain”</w:t>
+      <w:r>
+        <w:rPr>
+          <w:rFonts w:ascii="Times New Roman" w:hAnsi="Times New Roman" w:cs="Times New Roman"/>
+          <w:sz w:val="24"/>
+          <w:szCs w:val="24"/>
+        </w:rPr>
+        <w:t>A industry these days trying to target such a broad audience they often reduce the challenge meaning people have to look to the Indy market in order to find a game that is hard to beat.</w:t>
+      </w:r>
+      <w:r>
+        <w:rPr>
+          <w:rFonts w:ascii="Times New Roman" w:hAnsi="Times New Roman" w:cs="Times New Roman"/>
+          <w:sz w:val="24"/>
+          <w:szCs w:val="24"/>
+        </w:rPr>
+        <w:t xml:space="preserve"> The aesthetics of the game compliment this difficulty as often the animations are excessively violent, but not without showing self-awareness, the violence isn’t supposed to be taken seriously. Overall this game achieved great success and received multiple awards from IGN, GameSpot and GameTrailers.</w:t>
+      </w:r>
+    </w:p>
+    <w:p>
+      <w:pPr>
+        <w:spacing w:line="360" w:lineRule="auto"/>
+        <w:jc w:val="both"/>
+        <w:rPr>
+          <w:rFonts w:ascii="Times New Roman" w:hAnsi="Times New Roman" w:cs="Times New Roman"/>
+          <w:sz w:val="24"/>
+          <w:szCs w:val="24"/>
+        </w:rPr>
+      </w:pPr>
+      <w:r>
+        <w:rPr>
+          <w:rFonts w:ascii="Times New Roman" w:hAnsi="Times New Roman" w:cs="Times New Roman"/>
+          <w:sz w:val="24"/>
+          <w:szCs w:val="24"/>
+        </w:rPr>
+        <w:t>According to GameSpot “Super Meat Boy is the digital embodiment of the idea that pleasure can spring from pain”</w:t>
       </w:r>
       <w:r>
         <w:rPr>
@@ -1834,25 +1752,6 @@
       <w:pPr>
         <w:jc w:val="both"/>
       </w:pPr>
-    </w:p>
-    <w:p>
-      <w:pPr>
-        <w:jc w:val="both"/>
-        <w:rPr>
-          <w:i/>
-        </w:rPr>
-      </w:pPr>
-      <w:r>
-        <w:rPr>
-          <w:rFonts w:ascii="Arial" w:hAnsi="Arial" w:cs="Arial"/>
-          <w:i/>
-          <w:color w:val="333333"/>
-          <w:sz w:val="21"/>
-          <w:szCs w:val="21"/>
-          <w:shd w:val="clear" w:color="auto" w:fill="FFFFFF"/>
-        </w:rPr>
-        <w:t>Describe in detail, with examples if appropriate, the problem which you are trying to solve. You should clearly and concisely specify the problem and should say how the specification was arrived at. You should also provide a general discussion of your approach to solving the project problem.</w:t>
-      </w:r>
     </w:p>
     <w:p>
       <w:pPr>
@@ -2042,26 +1941,26 @@
           <w:sz w:val="24"/>
           <w:szCs w:val="24"/>
         </w:rPr>
+        <w:t>“Create a menu screen that has the options of beginning the game, changing the settings or exiting the game”</w:t>
+      </w:r>
+    </w:p>
+    <w:p>
+      <w:pPr>
+        <w:spacing w:line="360" w:lineRule="auto"/>
+        <w:jc w:val="both"/>
+        <w:rPr>
+          <w:rFonts w:ascii="Times New Roman" w:hAnsi="Times New Roman" w:cs="Times New Roman"/>
+          <w:sz w:val="24"/>
+          <w:szCs w:val="24"/>
+        </w:rPr>
+      </w:pPr>
+      <w:r>
+        <w:rPr>
+          <w:rFonts w:ascii="Times New Roman" w:hAnsi="Times New Roman" w:cs="Times New Roman"/>
+          <w:sz w:val="24"/>
+          <w:szCs w:val="24"/>
+        </w:rPr>
         <w:lastRenderedPageBreak/>
-        <w:t>“Create a menu screen that has the options of beginning the game, changing the settings or exiting the game”</w:t>
-      </w:r>
-    </w:p>
-    <w:p>
-      <w:pPr>
-        <w:spacing w:line="360" w:lineRule="auto"/>
-        <w:jc w:val="both"/>
-        <w:rPr>
-          <w:rFonts w:ascii="Times New Roman" w:hAnsi="Times New Roman" w:cs="Times New Roman"/>
-          <w:sz w:val="24"/>
-          <w:szCs w:val="24"/>
-        </w:rPr>
-      </w:pPr>
-      <w:r>
-        <w:rPr>
-          <w:rFonts w:ascii="Times New Roman" w:hAnsi="Times New Roman" w:cs="Times New Roman"/>
-          <w:sz w:val="24"/>
-          <w:szCs w:val="24"/>
-        </w:rPr>
         <w:t>It is necessary to have a landing screen for the player to choose whether they want to start a new game, load a previously saved game or change settings, this is without a doubt preferable to just instantly starting a level.</w:t>
       </w:r>
     </w:p>
@@ -2234,16 +2133,7 @@
           <w:sz w:val="24"/>
           <w:szCs w:val="24"/>
         </w:rPr>
-        <w:t xml:space="preserve">While it’s true that perhaps all of the enemies and obstacles could have been put in one large level for the player to face, it made more sense to have separate levels where players could learn how to overcome certain obstacles and enemies separately so that it would be perhaps less overwhelming. Also it could be argued that having multiple levels gives a greater sense </w:t>
-      </w:r>
-      <w:r>
-        <w:rPr>
-          <w:rFonts w:ascii="Times New Roman" w:hAnsi="Times New Roman" w:cs="Times New Roman"/>
-          <w:sz w:val="24"/>
-          <w:szCs w:val="24"/>
-        </w:rPr>
-        <w:lastRenderedPageBreak/>
-        <w:t>of achievement to the player as they will feel a sense of accomplishment each time they complete a level.</w:t>
+        <w:t>While it’s true that perhaps all of the enemies and obstacles could have been put in one large level for the player to face, it made more sense to have separate levels where players could learn how to overcome certain obstacles and enemies separately so that it would be perhaps less overwhelming. Also it could be argued that having multiple levels gives a greater sense of achievement to the player as they will feel a sense of accomplishment each time they complete a level.</w:t>
       </w:r>
     </w:p>
     <w:p>
@@ -2286,6 +2176,7 @@
           <w:sz w:val="24"/>
           <w:szCs w:val="24"/>
         </w:rPr>
+        <w:lastRenderedPageBreak/>
         <w:t>In order to keep the game interesting and challenging to the player it makes sense to have more complex AI agents for them to face now and again to put their skills to the test. Having one boss agent per level is also a good idea as it poses the challenge to them after they have learned from enemies and obstacles throughout the level.</w:t>
       </w:r>
     </w:p>
@@ -2517,28 +2408,1011 @@
           <w:sz w:val="24"/>
           <w:szCs w:val="24"/>
         </w:rPr>
+        <w:t>“Add a projectile system so that certain enemies can fire at the player (and perhaps the player can fire back).</w:t>
+      </w:r>
+    </w:p>
+    <w:p>
+      <w:pPr>
+        <w:spacing w:line="360" w:lineRule="auto"/>
+        <w:jc w:val="both"/>
+        <w:rPr>
+          <w:rFonts w:ascii="Times New Roman" w:hAnsi="Times New Roman" w:cs="Times New Roman"/>
+          <w:sz w:val="24"/>
+          <w:szCs w:val="24"/>
+        </w:rPr>
+      </w:pPr>
+      <w:r>
+        <w:rPr>
+          <w:rFonts w:ascii="Times New Roman" w:hAnsi="Times New Roman" w:cs="Times New Roman"/>
+          <w:sz w:val="24"/>
+          <w:szCs w:val="24"/>
+        </w:rPr>
+        <w:t xml:space="preserve">The addition of a projectile system would make the game more dynamic, both by increasing the potential variety of enemy AI agents and also by possibly allowing the player a new </w:t>
+      </w:r>
+      <w:r>
+        <w:rPr>
+          <w:rFonts w:ascii="Times New Roman" w:hAnsi="Times New Roman" w:cs="Times New Roman"/>
+          <w:sz w:val="24"/>
+          <w:szCs w:val="24"/>
+        </w:rPr>
         <w:lastRenderedPageBreak/>
-        <w:t>“Add a projectile system so that certain enemies can fire at the player (and perhaps the player can fire back).</w:t>
-      </w:r>
-    </w:p>
-    <w:p>
-      <w:pPr>
-        <w:spacing w:line="360" w:lineRule="auto"/>
-        <w:ind w:left="360"/>
-        <w:jc w:val="both"/>
-        <w:rPr>
-          <w:rFonts w:ascii="Times New Roman" w:hAnsi="Times New Roman" w:cs="Times New Roman"/>
-          <w:sz w:val="24"/>
-          <w:szCs w:val="24"/>
-        </w:rPr>
-      </w:pPr>
-      <w:r>
-        <w:rPr>
-          <w:rFonts w:ascii="Times New Roman" w:hAnsi="Times New Roman" w:cs="Times New Roman"/>
-          <w:sz w:val="24"/>
-          <w:szCs w:val="24"/>
-        </w:rPr>
-        <w:t>asdasd</w:t>
+        <w:t>method of attack. This objective would certainly improve the player’s experience if time allowed it to be implemented.</w:t>
+      </w:r>
+    </w:p>
+    <w:p>
+      <w:pPr>
+        <w:pStyle w:val="ListParagraph"/>
+        <w:numPr>
+          <w:ilvl w:val="0"/>
+          <w:numId w:val="2"/>
+        </w:numPr>
+        <w:spacing w:line="360" w:lineRule="auto"/>
+        <w:jc w:val="both"/>
+        <w:rPr>
+          <w:rFonts w:ascii="Times New Roman" w:hAnsi="Times New Roman" w:cs="Times New Roman"/>
+          <w:sz w:val="24"/>
+          <w:szCs w:val="24"/>
+        </w:rPr>
+      </w:pPr>
+      <w:r>
+        <w:rPr>
+          <w:rFonts w:ascii="Times New Roman" w:hAnsi="Times New Roman" w:cs="Times New Roman"/>
+          <w:sz w:val="24"/>
+          <w:szCs w:val="24"/>
+        </w:rPr>
+        <w:t>“Add the option to save or load previous games.”</w:t>
+      </w:r>
+    </w:p>
+    <w:p>
+      <w:pPr>
+        <w:spacing w:line="360" w:lineRule="auto"/>
+        <w:jc w:val="both"/>
+        <w:rPr>
+          <w:rFonts w:ascii="Times New Roman" w:hAnsi="Times New Roman" w:cs="Times New Roman"/>
+          <w:sz w:val="24"/>
+          <w:szCs w:val="24"/>
+        </w:rPr>
+      </w:pPr>
+      <w:r>
+        <w:rPr>
+          <w:rFonts w:ascii="Times New Roman" w:hAnsi="Times New Roman" w:cs="Times New Roman"/>
+          <w:sz w:val="24"/>
+          <w:szCs w:val="24"/>
+        </w:rPr>
+        <w:t>This objective is all about player convenience. If someone doesn’t have the time to beat the game in a single play through, it is unlikely that they would want to play through the levels that they have already beaten previously. So a system that allows them to save their progress and load it later would undoubtedly improve player experience.</w:t>
+      </w:r>
+    </w:p>
+    <w:p>
+      <w:pPr>
+        <w:spacing w:line="360" w:lineRule="auto"/>
+        <w:jc w:val="both"/>
+        <w:rPr>
+          <w:rFonts w:ascii="Times New Roman" w:hAnsi="Times New Roman" w:cs="Times New Roman"/>
+          <w:sz w:val="24"/>
+          <w:szCs w:val="24"/>
+        </w:rPr>
+      </w:pPr>
+      <w:r>
+        <w:rPr>
+          <w:rFonts w:ascii="Times New Roman" w:hAnsi="Times New Roman" w:cs="Times New Roman"/>
+          <w:sz w:val="24"/>
+          <w:szCs w:val="24"/>
+        </w:rPr>
+        <w:t>There were also a number of non-functional requirements that needed to be addressed in the specification, the first of which was framerate. It is important for the game to run smoothly, a low or jumpy framerate can make it very difficult for the player to play the game properly, it is also detrimental to the amount of fun a player can have. As such a minimum of 24 frames per second is required, with the framerate remaining consistent throughout the game.</w:t>
+      </w:r>
+    </w:p>
+    <w:p>
+      <w:pPr>
+        <w:spacing w:line="360" w:lineRule="auto"/>
+        <w:jc w:val="both"/>
+        <w:rPr>
+          <w:rFonts w:ascii="Times New Roman" w:hAnsi="Times New Roman" w:cs="Times New Roman"/>
+          <w:sz w:val="24"/>
+          <w:szCs w:val="24"/>
+        </w:rPr>
+      </w:pPr>
+      <w:r>
+        <w:rPr>
+          <w:rFonts w:ascii="Times New Roman" w:hAnsi="Times New Roman" w:cs="Times New Roman"/>
+          <w:sz w:val="24"/>
+          <w:szCs w:val="24"/>
+        </w:rPr>
+        <w:t>The next requirement discussed was usability, it is important that the player experience isn’t degraded by difficult controls or unintuitive level design or AI mechanics. It is also important that any HUD is shown clearly and any menu screens are easy to navigate. This was to be evaluated through the use of different play-testers.</w:t>
+      </w:r>
+    </w:p>
+    <w:p>
+      <w:pPr>
+        <w:spacing w:line="360" w:lineRule="auto"/>
+        <w:jc w:val="both"/>
+        <w:rPr>
+          <w:rFonts w:ascii="Times New Roman" w:hAnsi="Times New Roman" w:cs="Times New Roman"/>
+          <w:sz w:val="24"/>
+          <w:szCs w:val="24"/>
+        </w:rPr>
+      </w:pPr>
+      <w:r>
+        <w:rPr>
+          <w:rFonts w:ascii="Times New Roman" w:hAnsi="Times New Roman" w:cs="Times New Roman"/>
+          <w:sz w:val="24"/>
+          <w:szCs w:val="24"/>
+        </w:rPr>
+        <w:t>Additionally, response time was important to keep in mind. The time between the player pressing a key, and the game responding to it should be kept low. A latency of 500ms is considered very high when gaming so I would like to keep response time well below that.</w:t>
+      </w:r>
+    </w:p>
+    <w:p>
+      <w:pPr>
+        <w:spacing w:line="360" w:lineRule="auto"/>
+        <w:jc w:val="both"/>
+        <w:rPr>
+          <w:rFonts w:ascii="Times New Roman" w:hAnsi="Times New Roman" w:cs="Times New Roman"/>
+          <w:sz w:val="24"/>
+          <w:szCs w:val="24"/>
+        </w:rPr>
+      </w:pPr>
+      <w:r>
+        <w:rPr>
+          <w:rFonts w:ascii="Times New Roman" w:hAnsi="Times New Roman" w:cs="Times New Roman"/>
+          <w:sz w:val="24"/>
+          <w:szCs w:val="24"/>
+        </w:rPr>
+        <w:t>Another issue to think about was the amount of system resources the game would require. It was decided that the game should not need to use any more than 1024MB of RAM while running. The game also should only require a reasonable amount of Hard Disc space. Some modern games can take up well over 20GB of Hard Disc space, but a small platformer game would not be expected to exceed more than 5 GB.</w:t>
+      </w:r>
+    </w:p>
+    <w:p>
+      <w:pPr>
+        <w:spacing w:line="360" w:lineRule="auto"/>
+        <w:jc w:val="both"/>
+        <w:rPr>
+          <w:rFonts w:ascii="Times New Roman" w:hAnsi="Times New Roman" w:cs="Times New Roman"/>
+          <w:sz w:val="24"/>
+          <w:szCs w:val="24"/>
+        </w:rPr>
+      </w:pPr>
+      <w:r>
+        <w:rPr>
+          <w:rFonts w:ascii="Times New Roman" w:hAnsi="Times New Roman" w:cs="Times New Roman"/>
+          <w:sz w:val="24"/>
+          <w:szCs w:val="24"/>
+        </w:rPr>
+        <w:t>Finally, it was decided that the platform the game needed to run on was Windows 7. This was largely down to the fact that it was being developed on Windows 7 and so this was the platform that the game could be most thoroughly tested on. It was also the platform most widely available amongst the people who agreed to play-test the game so windows 7 simply made the most sense, due to the fact that the time and resources to develop for another platform were not available.</w:t>
+      </w:r>
+    </w:p>
+    <w:p>
+      <w:pPr>
+        <w:spacing w:line="360" w:lineRule="auto"/>
+        <w:jc w:val="both"/>
+        <w:rPr>
+          <w:rFonts w:ascii="Times New Roman" w:hAnsi="Times New Roman" w:cs="Times New Roman"/>
+          <w:sz w:val="24"/>
+          <w:szCs w:val="24"/>
+        </w:rPr>
+      </w:pPr>
+      <w:r>
+        <w:rPr>
+          <w:rFonts w:ascii="Times New Roman" w:hAnsi="Times New Roman" w:cs="Times New Roman"/>
+          <w:sz w:val="24"/>
+          <w:szCs w:val="24"/>
+        </w:rPr>
+        <w:lastRenderedPageBreak/>
+        <w:t xml:space="preserve">Overall the project problem was tackled in an iterative manner, often during implementation or play testing, some issue would arise and the design stage would need to be revisited in order to resolve the issue. This was to be expected however as games are never developed simply </w:t>
+      </w:r>
+      <w:r>
+        <w:rPr>
+          <w:rFonts w:ascii="Times New Roman" w:hAnsi="Times New Roman" w:cs="Times New Roman"/>
+          <w:sz w:val="24"/>
+          <w:szCs w:val="24"/>
+        </w:rPr>
+        <w:t xml:space="preserve">by working through each stage of the software development cycle without ever revisiting decisions. The iterative approach worked well as it allowed a certain </w:t>
+      </w:r>
+      <w:r>
+        <w:rPr>
+          <w:rFonts w:ascii="Times New Roman" w:hAnsi="Times New Roman" w:cs="Times New Roman"/>
+          <w:sz w:val="24"/>
+          <w:szCs w:val="24"/>
+        </w:rPr>
+        <w:t>part of the game to be developed, tested and if necessary redesigned before moving onto the next objective.</w:t>
+      </w:r>
+    </w:p>
+    <w:p>
+      <w:r>
+        <w:br w:type="page"/>
+      </w:r>
+    </w:p>
+    <w:p>
+      <w:pPr>
+        <w:pStyle w:val="Heading2"/>
+      </w:pPr>
+      <w:r>
+        <w:lastRenderedPageBreak/>
+        <w:t>Game Design</w:t>
+      </w:r>
+    </w:p>
+    <w:p/>
+    <w:p>
+      <w:pPr>
+        <w:spacing w:line="360" w:lineRule="auto"/>
+        <w:rPr>
+          <w:rFonts w:ascii="Times New Roman" w:hAnsi="Times New Roman" w:cs="Times New Roman"/>
+          <w:sz w:val="24"/>
+        </w:rPr>
+      </w:pPr>
+      <w:r>
+        <w:rPr>
+          <w:rFonts w:ascii="Times New Roman" w:hAnsi="Times New Roman" w:cs="Times New Roman"/>
+          <w:sz w:val="24"/>
+        </w:rPr>
+        <w:t>In this section, various game design choices will be discussed and justified in terms of how they would affect the game, and the player’s experience. This section will not address</w:t>
+      </w:r>
+      <w:r>
+        <w:rPr>
+          <w:rFonts w:ascii="Times New Roman" w:hAnsi="Times New Roman" w:cs="Times New Roman"/>
+          <w:sz w:val="24"/>
+        </w:rPr>
+        <w:t xml:space="preserve"> technical design choices</w:t>
+      </w:r>
+      <w:r>
+        <w:rPr>
+          <w:rFonts w:ascii="Times New Roman" w:hAnsi="Times New Roman" w:cs="Times New Roman"/>
+          <w:sz w:val="24"/>
+        </w:rPr>
+        <w:t xml:space="preserve"> such as design patterns used for implementation. Instead this section will discuss issues like level design.</w:t>
+      </w:r>
+    </w:p>
+    <w:p>
+      <w:pPr>
+        <w:spacing w:line="360" w:lineRule="auto"/>
+        <w:rPr>
+          <w:rFonts w:ascii="Times New Roman" w:hAnsi="Times New Roman" w:cs="Times New Roman"/>
+          <w:sz w:val="24"/>
+        </w:rPr>
+      </w:pPr>
+      <w:r>
+        <w:rPr>
+          <w:rFonts w:ascii="Times New Roman" w:hAnsi="Times New Roman" w:cs="Times New Roman"/>
+          <w:sz w:val="24"/>
+        </w:rPr>
+        <w:t xml:space="preserve">The first decision that was made during the development process was on which collection of sprites / tiles to </w:t>
+      </w:r>
+      <w:r>
+        <w:rPr>
+          <w:rFonts w:ascii="Times New Roman" w:hAnsi="Times New Roman" w:cs="Times New Roman"/>
+          <w:sz w:val="24"/>
+        </w:rPr>
+        <w:t>use for the game. To clarify, t=</w:t>
+      </w:r>
+      <w:r>
+        <w:rPr>
+          <w:rFonts w:ascii="Times New Roman" w:hAnsi="Times New Roman" w:cs="Times New Roman"/>
+          <w:sz w:val="24"/>
+        </w:rPr>
+        <w:t>ese are art assets that are used to render characters onscreen. They are a series of 2D images that can</w:t>
+      </w:r>
+      <w:r>
+        <w:rPr>
+          <w:rFonts w:ascii="Times New Roman" w:hAnsi="Times New Roman" w:cs="Times New Roman"/>
+          <w:sz w:val="24"/>
+        </w:rPr>
+        <w:t xml:space="preserve"> be used to create an animated Player Character or an enemy agent. The tile-set is what is used to craft the level. Due to time constraints, art assets were bought online.</w:t>
+      </w:r>
+    </w:p>
+    <w:p>
+      <w:pPr>
+        <w:spacing w:line="360" w:lineRule="auto"/>
+        <w:rPr>
+          <w:rFonts w:ascii="Times New Roman" w:hAnsi="Times New Roman" w:cs="Times New Roman"/>
+          <w:sz w:val="24"/>
+        </w:rPr>
+      </w:pPr>
+      <w:r>
+        <w:rPr>
+          <w:rFonts w:ascii="Times New Roman" w:hAnsi="Times New Roman" w:cs="Times New Roman"/>
+          <w:sz w:val="24"/>
+        </w:rPr>
+        <w:t>After searching through many different sets of sprites, the one that was finally selected was called “Alien sprites”. This was due to the fact that this sprite package contained a large variety of sprites that could potentially be used as AI agents. On top of this there were huge number sprites for animating the player character, meaning it would be capable of anything that would need to be implemented into the game later. Specifically, there was a sprite sheet for firing a rifle, which would allow for the development of a projectile system later should there be time.</w:t>
+      </w:r>
+    </w:p>
+    <w:p>
+      <w:pPr>
+        <w:spacing w:line="360" w:lineRule="auto"/>
+        <w:rPr>
+          <w:rFonts w:ascii="Times New Roman" w:hAnsi="Times New Roman" w:cs="Times New Roman"/>
+          <w:sz w:val="24"/>
+        </w:rPr>
+      </w:pPr>
+      <w:r>
+        <w:rPr>
+          <w:rFonts w:ascii="Times New Roman" w:hAnsi="Times New Roman" w:cs="Times New Roman"/>
+          <w:sz w:val="24"/>
+        </w:rPr>
+        <w:t>Another point that further cemented this decision was the fact that there doesn’t seem to be many modern platformer games where the player is fighting off aliens (though there were plenty during the genre’s early stages). So this would help separate the game from anything else currently on the market. To compliment the “Alien sprites” it was decided that a “sci-fi” tile-set should be used. This would help to contextualise the enemies, but also the power ups. The sci-fi setting would easily allow for power-ups</w:t>
+      </w:r>
+      <w:r>
+        <w:rPr>
+          <w:rFonts w:ascii="Times New Roman" w:hAnsi="Times New Roman" w:cs="Times New Roman"/>
+          <w:sz w:val="24"/>
+        </w:rPr>
+        <w:t xml:space="preserve"> to be justified as some sort of “technical marvel” within any sort of plot.</w:t>
+      </w:r>
+    </w:p>
+    <w:p>
+      <w:pPr>
+        <w:spacing w:line="360" w:lineRule="auto"/>
+        <w:jc w:val="both"/>
+        <w:rPr>
+          <w:rFonts w:ascii="Times New Roman" w:hAnsi="Times New Roman" w:cs="Times New Roman"/>
+          <w:sz w:val="24"/>
+          <w:szCs w:val="24"/>
+        </w:rPr>
+      </w:pPr>
+      <w:r>
+        <w:rPr>
+          <w:rFonts w:ascii="Times New Roman" w:hAnsi="Times New Roman" w:cs="Times New Roman"/>
+          <w:sz w:val="24"/>
+          <w:szCs w:val="24"/>
+        </w:rPr>
+        <w:t>Creating the first level also came with a great number of design choices.</w:t>
+      </w:r>
+      <w:r>
+        <w:rPr>
+          <w:rFonts w:ascii="Times New Roman" w:hAnsi="Times New Roman" w:cs="Times New Roman"/>
+          <w:sz w:val="24"/>
+          <w:szCs w:val="24"/>
+        </w:rPr>
+        <w:t xml:space="preserve"> The first of which was how to introduce the player to the controls of the game. It was decided early on that there would be a dialogue that would explain to the player how to control the avatar, however it was also necessary to ensure that the player had a basic grasp of what they were doing before introducing them to too much adversity.</w:t>
+      </w:r>
+    </w:p>
+    <w:p>
+      <w:pPr>
+        <w:spacing w:line="360" w:lineRule="auto"/>
+        <w:jc w:val="both"/>
+        <w:rPr>
+          <w:rFonts w:ascii="Times New Roman" w:hAnsi="Times New Roman" w:cs="Times New Roman"/>
+          <w:sz w:val="24"/>
+          <w:szCs w:val="24"/>
+        </w:rPr>
+      </w:pPr>
+      <w:r>
+        <w:rPr>
+          <w:rFonts w:ascii="Times New Roman" w:hAnsi="Times New Roman" w:cs="Times New Roman"/>
+          <w:sz w:val="24"/>
+          <w:szCs w:val="24"/>
+        </w:rPr>
+        <w:lastRenderedPageBreak/>
+        <w:t>In order to do this, it was decided that the first obstacle the player should face is a “spike pit”. This is because a spike pit will not actively try to kill the player, it is a static obstacle that the player can prepare for and take their time to overcome. In this way it was a perfect test to ensure that the player has a basic grasp of the controls before allowing them to advance on to the rest of the level, as it would require them to have a grasp of running and jumping, and how to coordinate them both in order to achieve the timing necessary to cross the spike pit safely.</w:t>
+      </w:r>
+    </w:p>
+    <w:p>
+      <w:pPr>
+        <w:spacing w:line="360" w:lineRule="auto"/>
+        <w:jc w:val="both"/>
+        <w:rPr>
+          <w:rFonts w:ascii="Times New Roman" w:hAnsi="Times New Roman" w:cs="Times New Roman"/>
+          <w:sz w:val="24"/>
+          <w:szCs w:val="24"/>
+        </w:rPr>
+      </w:pPr>
+      <w:r>
+        <w:rPr>
+          <w:rFonts w:ascii="Times New Roman" w:hAnsi="Times New Roman" w:cs="Times New Roman"/>
+          <w:sz w:val="24"/>
+          <w:szCs w:val="24"/>
+        </w:rPr>
+        <w:t>After this, to further cement the fact that the player had a good grasp of the controls and the fundamentals of jumping to overcome obstacles, the next obstacle they faced was a series of platforms that they would have to jump on-top of in order to reach the next floor to advance in the level. This was done in such a way that if the player failed to navigate the platforms they would not be punished, as the only thing below the platforms was solid ground and the player character would not take damage from falling. This would allow the player to attempt the obstacle and fail it as many times as necessary for them to overcome it. Once they had overcome it, the assumption could be made that they have a firm grasp of how to move their character in an efficient manner. The only controls left to teach the player were the combat controls.</w:t>
+      </w:r>
+    </w:p>
+    <w:p>
+      <w:pPr>
+        <w:spacing w:line="360" w:lineRule="auto"/>
+        <w:jc w:val="both"/>
+        <w:rPr>
+          <w:rFonts w:ascii="Times New Roman" w:hAnsi="Times New Roman" w:cs="Times New Roman"/>
+          <w:sz w:val="24"/>
+          <w:szCs w:val="24"/>
+        </w:rPr>
+      </w:pPr>
+      <w:r>
+        <w:rPr>
+          <w:rFonts w:ascii="Times New Roman" w:hAnsi="Times New Roman" w:cs="Times New Roman"/>
+          <w:sz w:val="24"/>
+          <w:szCs w:val="24"/>
+        </w:rPr>
+        <w:t>Similarly to the movement controls, the combat controls were conveyed to the player at the start of the level using a dialogue box. However before the player could face a real threat, it was necessary to ensure that they had a grasp of these controls. As such it was decided that the first enemy AI agent they should face, should be the one with the simplest AI. This also made sense in the context of any plot, and in the overall difficulty curve (obviously it makes no sense to have the player face the toughest enemies at the start of the game and the weakest enemies at the end).</w:t>
+      </w:r>
+    </w:p>
+    <w:p>
+      <w:pPr>
+        <w:spacing w:line="360" w:lineRule="auto"/>
+        <w:jc w:val="both"/>
+        <w:rPr>
+          <w:rFonts w:ascii="Times New Roman" w:hAnsi="Times New Roman" w:cs="Times New Roman"/>
+          <w:sz w:val="24"/>
+          <w:szCs w:val="24"/>
+        </w:rPr>
+      </w:pPr>
+      <w:r>
+        <w:rPr>
+          <w:rFonts w:ascii="Times New Roman" w:hAnsi="Times New Roman" w:cs="Times New Roman"/>
+          <w:sz w:val="24"/>
+          <w:szCs w:val="24"/>
+        </w:rPr>
+        <w:t>So the first AI needed to be fairly simple, but still pose a reasonable threat to the player. The first step was to select a sprite from the “alien sprites” package. Most of these sprites looked quite menacing and so they weren’t suitable for a simple AI that the player would be facing at the start of the game. One of them however was a small slime that looked slightly dangerous but mostly unthreatening. This was perfect for the job of conveying to the player that they have come across a threat, but nothing that they should not be able to overcome.</w:t>
+      </w:r>
+    </w:p>
+    <w:p>
+      <w:pPr>
+        <w:spacing w:line="360" w:lineRule="auto"/>
+        <w:jc w:val="both"/>
+        <w:rPr>
+          <w:rFonts w:ascii="Times New Roman" w:hAnsi="Times New Roman" w:cs="Times New Roman"/>
+          <w:sz w:val="24"/>
+          <w:szCs w:val="24"/>
+        </w:rPr>
+      </w:pPr>
+      <w:r>
+        <w:rPr>
+          <w:noProof/>
+          <w:lang w:eastAsia="en-GB"/>
+        </w:rPr>
+        <w:lastRenderedPageBreak/>
+        <w:drawing>
+          <wp:inline distT="0" distB="0" distL="0" distR="0" wp14:anchorId="73E14064" wp14:editId="222DF38B">
+            <wp:extent cx="3181350" cy="2444813"/>
+            <wp:effectExtent l="0" t="0" r="0" b="0"/>
+            <wp:docPr id="1" name="Picture 1"/>
+            <wp:cNvGraphicFramePr>
+              <a:graphicFrameLocks xmlns:a="http://schemas.openxmlformats.org/drawingml/2006/main" noChangeAspect="1"/>
+            </wp:cNvGraphicFramePr>
+            <a:graphic xmlns:a="http://schemas.openxmlformats.org/drawingml/2006/main">
+              <a:graphicData uri="http://schemas.openxmlformats.org/drawingml/2006/picture">
+                <pic:pic xmlns:pic="http://schemas.openxmlformats.org/drawingml/2006/picture">
+                  <pic:nvPicPr>
+                    <pic:cNvPr id="0" name=""/>
+                    <pic:cNvPicPr/>
+                  </pic:nvPicPr>
+                  <pic:blipFill>
+                    <a:blip r:embed="rId9"/>
+                    <a:stretch>
+                      <a:fillRect/>
+                    </a:stretch>
+                  </pic:blipFill>
+                  <pic:spPr>
+                    <a:xfrm>
+                      <a:off x="0" y="0"/>
+                      <a:ext cx="3188574" cy="2450365"/>
+                    </a:xfrm>
+                    <a:prstGeom prst="rect">
+                      <a:avLst/>
+                    </a:prstGeom>
+                  </pic:spPr>
+                </pic:pic>
+              </a:graphicData>
+            </a:graphic>
+          </wp:inline>
+        </w:drawing>
+      </w:r>
+    </w:p>
+    <w:p>
+      <w:pPr>
+        <w:spacing w:line="360" w:lineRule="auto"/>
+        <w:jc w:val="both"/>
+        <w:rPr>
+          <w:rFonts w:ascii="Times New Roman" w:hAnsi="Times New Roman" w:cs="Times New Roman"/>
+          <w:sz w:val="24"/>
+          <w:szCs w:val="24"/>
+        </w:rPr>
+      </w:pPr>
+      <w:r>
+        <w:rPr>
+          <w:rFonts w:ascii="Times New Roman" w:hAnsi="Times New Roman" w:cs="Times New Roman"/>
+          <w:sz w:val="24"/>
+          <w:szCs w:val="24"/>
+        </w:rPr>
+        <w:t xml:space="preserve">The player was first introduced to this AI after the player character drops down onto a flat platform. There are no other obstacles or enemies on this </w:t>
+      </w:r>
+      <w:r>
+        <w:rPr>
+          <w:rFonts w:ascii="Times New Roman" w:hAnsi="Times New Roman" w:cs="Times New Roman"/>
+          <w:sz w:val="24"/>
+          <w:szCs w:val="24"/>
+        </w:rPr>
+        <w:t>platform;</w:t>
+      </w:r>
+      <w:r>
+        <w:rPr>
+          <w:rFonts w:ascii="Times New Roman" w:hAnsi="Times New Roman" w:cs="Times New Roman"/>
+          <w:sz w:val="24"/>
+          <w:szCs w:val="24"/>
+        </w:rPr>
+        <w:t xml:space="preserve"> it was simply a flat platform with this single “Slime” AI on it. This AI can of course deal damage so if the player is incapable of defeating it, they will lose a life and have to make their way back to that point. However the AI can be easily overcome with a few melee attacks so as long as the player remembers what the controls are, they should be able to beat it.</w:t>
+      </w:r>
+    </w:p>
+    <w:p>
+      <w:pPr>
+        <w:spacing w:line="360" w:lineRule="auto"/>
+        <w:jc w:val="both"/>
+        <w:rPr>
+          <w:rFonts w:ascii="Times New Roman" w:hAnsi="Times New Roman" w:cs="Times New Roman"/>
+          <w:sz w:val="24"/>
+          <w:szCs w:val="24"/>
+        </w:rPr>
+      </w:pPr>
+      <w:r>
+        <w:rPr>
+          <w:rFonts w:ascii="Times New Roman" w:hAnsi="Times New Roman" w:cs="Times New Roman"/>
+          <w:sz w:val="24"/>
+          <w:szCs w:val="24"/>
+        </w:rPr>
+        <w:t xml:space="preserve">The player then faces a number of more difficult jumping obstacles </w:t>
+      </w:r>
+      <w:r>
+        <w:rPr>
+          <w:rFonts w:ascii="Times New Roman" w:hAnsi="Times New Roman" w:cs="Times New Roman"/>
+          <w:sz w:val="24"/>
+          <w:szCs w:val="24"/>
+        </w:rPr>
+        <w:t>and one more “Slime”</w:t>
+      </w:r>
+      <w:r>
+        <w:rPr>
+          <w:rFonts w:ascii="Times New Roman" w:hAnsi="Times New Roman" w:cs="Times New Roman"/>
+          <w:sz w:val="24"/>
+          <w:szCs w:val="24"/>
+        </w:rPr>
+        <w:t xml:space="preserve"> AI</w:t>
+      </w:r>
+      <w:r>
+        <w:rPr>
+          <w:rFonts w:ascii="Times New Roman" w:hAnsi="Times New Roman" w:cs="Times New Roman"/>
+          <w:sz w:val="24"/>
+          <w:szCs w:val="24"/>
+        </w:rPr>
+        <w:t xml:space="preserve"> before meeting the second AI of the game. It was necessary to convey to the player that this AI was more dangerous so a more threatening looking sprite was chosen. This AI was to be slightly more intelligent. As such it was decided that it should attempt to hide from the player whenever it is unable to reach the player to attack them. This would mean that the player would be incapable of simply shooting at the AI from another platform while </w:t>
+      </w:r>
+      <w:r>
+        <w:rPr>
+          <w:rFonts w:ascii="Times New Roman" w:hAnsi="Times New Roman" w:cs="Times New Roman"/>
+          <w:sz w:val="24"/>
+          <w:szCs w:val="24"/>
+        </w:rPr>
+        <w:t>it is</w:t>
+      </w:r>
+      <w:r>
+        <w:rPr>
+          <w:rFonts w:ascii="Times New Roman" w:hAnsi="Times New Roman" w:cs="Times New Roman"/>
+          <w:sz w:val="24"/>
+          <w:szCs w:val="24"/>
+        </w:rPr>
+        <w:t xml:space="preserve"> helpless.</w:t>
+      </w:r>
+      <w:r>
+        <w:rPr>
+          <w:rFonts w:ascii="Times New Roman" w:hAnsi="Times New Roman" w:cs="Times New Roman"/>
+          <w:sz w:val="24"/>
+          <w:szCs w:val="24"/>
+        </w:rPr>
+        <w:t xml:space="preserve"> This will be demonstrated in the following screenshots.</w:t>
+      </w:r>
+    </w:p>
+    <w:p>
+      <w:pPr>
+        <w:spacing w:line="360" w:lineRule="auto"/>
+        <w:jc w:val="both"/>
+        <w:rPr>
+          <w:rFonts w:ascii="Times New Roman" w:hAnsi="Times New Roman" w:cs="Times New Roman"/>
+          <w:sz w:val="24"/>
+          <w:szCs w:val="24"/>
+        </w:rPr>
+      </w:pPr>
+      <w:r>
+        <w:rPr>
+          <w:noProof/>
+          <w:lang w:eastAsia="en-GB"/>
+        </w:rPr>
+        <w:drawing>
+          <wp:inline distT="0" distB="0" distL="0" distR="0" wp14:anchorId="6B5B0BF3" wp14:editId="277E906D">
+            <wp:extent cx="3152775" cy="2422854"/>
+            <wp:effectExtent l="0" t="0" r="0" b="0"/>
+            <wp:docPr id="2" name="Picture 2"/>
+            <wp:cNvGraphicFramePr>
+              <a:graphicFrameLocks xmlns:a="http://schemas.openxmlformats.org/drawingml/2006/main" noChangeAspect="1"/>
+            </wp:cNvGraphicFramePr>
+            <a:graphic xmlns:a="http://schemas.openxmlformats.org/drawingml/2006/main">
+              <a:graphicData uri="http://schemas.openxmlformats.org/drawingml/2006/picture">
+                <pic:pic xmlns:pic="http://schemas.openxmlformats.org/drawingml/2006/picture">
+                  <pic:nvPicPr>
+                    <pic:cNvPr id="0" name=""/>
+                    <pic:cNvPicPr/>
+                  </pic:nvPicPr>
+                  <pic:blipFill>
+                    <a:blip r:embed="rId10"/>
+                    <a:stretch>
+                      <a:fillRect/>
+                    </a:stretch>
+                  </pic:blipFill>
+                  <pic:spPr>
+                    <a:xfrm>
+                      <a:off x="0" y="0"/>
+                      <a:ext cx="3160900" cy="2429098"/>
+                    </a:xfrm>
+                    <a:prstGeom prst="rect">
+                      <a:avLst/>
+                    </a:prstGeom>
+                  </pic:spPr>
+                </pic:pic>
+              </a:graphicData>
+            </a:graphic>
+          </wp:inline>
+        </w:drawing>
+      </w:r>
+    </w:p>
+    <w:p>
+      <w:pPr>
+        <w:spacing w:line="360" w:lineRule="auto"/>
+        <w:jc w:val="both"/>
+        <w:rPr>
+          <w:rFonts w:ascii="Times New Roman" w:hAnsi="Times New Roman" w:cs="Times New Roman"/>
+          <w:sz w:val="24"/>
+          <w:szCs w:val="24"/>
+        </w:rPr>
+      </w:pPr>
+      <w:r>
+        <w:rPr>
+          <w:rFonts w:ascii="Times New Roman" w:hAnsi="Times New Roman" w:cs="Times New Roman"/>
+          <w:sz w:val="24"/>
+          <w:szCs w:val="24"/>
+        </w:rPr>
+        <w:lastRenderedPageBreak/>
+        <w:t>In the first screenshot it can be seen that while the player is on a platform that is too low to allow line of sight to fire his rifle at the enemy, the “Worm” AI will proceed to patrol to the end of the platform at the upper right, because it is safe to do so. However if the player was to jump onto the next platform, they would be at a height that would allow them to fire their rifle at the “Worm” AI. So the AI detects this and attempts to hide by running off-screen to the far end of its patrol and remaining there until the player either moves away, or comes into reach.</w:t>
+      </w:r>
+      <w:r>
+        <w:rPr>
+          <w:rFonts w:ascii="Times New Roman" w:hAnsi="Times New Roman" w:cs="Times New Roman"/>
+          <w:sz w:val="24"/>
+          <w:szCs w:val="24"/>
+        </w:rPr>
+        <w:t xml:space="preserve"> </w:t>
+      </w:r>
+    </w:p>
+    <w:p>
+      <w:pPr>
+        <w:spacing w:line="360" w:lineRule="auto"/>
+        <w:jc w:val="both"/>
+        <w:rPr>
+          <w:rFonts w:ascii="Times New Roman" w:hAnsi="Times New Roman" w:cs="Times New Roman"/>
+          <w:sz w:val="24"/>
+          <w:szCs w:val="24"/>
+        </w:rPr>
+      </w:pPr>
+      <w:r>
+        <w:rPr>
+          <w:noProof/>
+          <w:lang w:eastAsia="en-GB"/>
+        </w:rPr>
+        <w:drawing>
+          <wp:inline distT="0" distB="0" distL="0" distR="0" wp14:anchorId="44400A55" wp14:editId="0BF08B99">
+            <wp:extent cx="3111033" cy="2390775"/>
+            <wp:effectExtent l="0" t="0" r="0" b="0"/>
+            <wp:docPr id="4" name="Picture 4"/>
+            <wp:cNvGraphicFramePr>
+              <a:graphicFrameLocks xmlns:a="http://schemas.openxmlformats.org/drawingml/2006/main" noChangeAspect="1"/>
+            </wp:cNvGraphicFramePr>
+            <a:graphic xmlns:a="http://schemas.openxmlformats.org/drawingml/2006/main">
+              <a:graphicData uri="http://schemas.openxmlformats.org/drawingml/2006/picture">
+                <pic:pic xmlns:pic="http://schemas.openxmlformats.org/drawingml/2006/picture">
+                  <pic:nvPicPr>
+                    <pic:cNvPr id="0" name=""/>
+                    <pic:cNvPicPr/>
+                  </pic:nvPicPr>
+                  <pic:blipFill>
+                    <a:blip r:embed="rId11"/>
+                    <a:stretch>
+                      <a:fillRect/>
+                    </a:stretch>
+                  </pic:blipFill>
+                  <pic:spPr>
+                    <a:xfrm>
+                      <a:off x="0" y="0"/>
+                      <a:ext cx="3116026" cy="2394612"/>
+                    </a:xfrm>
+                    <a:prstGeom prst="rect">
+                      <a:avLst/>
+                    </a:prstGeom>
+                  </pic:spPr>
+                </pic:pic>
+              </a:graphicData>
+            </a:graphic>
+          </wp:inline>
+        </w:drawing>
+      </w:r>
+    </w:p>
+    <w:p>
+      <w:pPr>
+        <w:spacing w:line="360" w:lineRule="auto"/>
+        <w:jc w:val="both"/>
+        <w:rPr>
+          <w:rFonts w:ascii="Times New Roman" w:hAnsi="Times New Roman" w:cs="Times New Roman"/>
+          <w:sz w:val="24"/>
+          <w:szCs w:val="24"/>
+        </w:rPr>
+      </w:pPr>
+      <w:r>
+        <w:rPr>
+          <w:rFonts w:ascii="Times New Roman" w:hAnsi="Times New Roman" w:cs="Times New Roman"/>
+          <w:sz w:val="24"/>
+          <w:szCs w:val="24"/>
+        </w:rPr>
+        <w:t>Since the “Worm” AI isn’t able to jump across platforms, or use ranged attacks, its “reach” is defined as the platform that it is patrolling on.</w:t>
+      </w:r>
+    </w:p>
+    <w:p>
+      <w:pPr>
+        <w:spacing w:line="360" w:lineRule="auto"/>
+        <w:jc w:val="both"/>
+        <w:rPr>
+          <w:rFonts w:ascii="Times New Roman" w:hAnsi="Times New Roman" w:cs="Times New Roman"/>
+          <w:sz w:val="24"/>
+          <w:szCs w:val="24"/>
+        </w:rPr>
+      </w:pPr>
+      <w:r>
+        <w:rPr>
+          <w:noProof/>
+          <w:lang w:eastAsia="en-GB"/>
+        </w:rPr>
+        <w:drawing>
+          <wp:inline distT="0" distB="0" distL="0" distR="0" wp14:anchorId="36F609C4" wp14:editId="47C04B4C">
+            <wp:extent cx="3114675" cy="2393574"/>
+            <wp:effectExtent l="0" t="0" r="0" b="6985"/>
+            <wp:docPr id="6" name="Picture 6"/>
+            <wp:cNvGraphicFramePr>
+              <a:graphicFrameLocks xmlns:a="http://schemas.openxmlformats.org/drawingml/2006/main" noChangeAspect="1"/>
+            </wp:cNvGraphicFramePr>
+            <a:graphic xmlns:a="http://schemas.openxmlformats.org/drawingml/2006/main">
+              <a:graphicData uri="http://schemas.openxmlformats.org/drawingml/2006/picture">
+                <pic:pic xmlns:pic="http://schemas.openxmlformats.org/drawingml/2006/picture">
+                  <pic:nvPicPr>
+                    <pic:cNvPr id="0" name=""/>
+                    <pic:cNvPicPr/>
+                  </pic:nvPicPr>
+                  <pic:blipFill>
+                    <a:blip r:embed="rId12"/>
+                    <a:stretch>
+                      <a:fillRect/>
+                    </a:stretch>
+                  </pic:blipFill>
+                  <pic:spPr>
+                    <a:xfrm>
+                      <a:off x="0" y="0"/>
+                      <a:ext cx="3120553" cy="2398091"/>
+                    </a:xfrm>
+                    <a:prstGeom prst="rect">
+                      <a:avLst/>
+                    </a:prstGeom>
+                  </pic:spPr>
+                </pic:pic>
+              </a:graphicData>
+            </a:graphic>
+          </wp:inline>
+        </w:drawing>
+      </w:r>
+    </w:p>
+    <w:p>
+      <w:pPr>
+        <w:spacing w:line="360" w:lineRule="auto"/>
+        <w:jc w:val="both"/>
+        <w:rPr>
+          <w:rFonts w:ascii="Times New Roman" w:hAnsi="Times New Roman" w:cs="Times New Roman"/>
+          <w:sz w:val="24"/>
+          <w:szCs w:val="24"/>
+        </w:rPr>
+      </w:pPr>
+      <w:r>
+        <w:rPr>
+          <w:rFonts w:ascii="Times New Roman" w:hAnsi="Times New Roman" w:cs="Times New Roman"/>
+          <w:sz w:val="24"/>
+          <w:szCs w:val="24"/>
+        </w:rPr>
+        <w:t xml:space="preserve">The worm “AI” moves quickly and closes the gap to the player fairly quickly, this can cause newer players to panic, but overall the worm has the same health as the slimes and deals the same amount of damage. Its advantages are its speed and intelligence but the player should still be able to overcome it fairly quickly. If not though, there is actually a checkpoint on the </w:t>
+      </w:r>
+      <w:r>
+        <w:rPr>
+          <w:rFonts w:ascii="Times New Roman" w:hAnsi="Times New Roman" w:cs="Times New Roman"/>
+          <w:sz w:val="24"/>
+          <w:szCs w:val="24"/>
+        </w:rPr>
+        <w:lastRenderedPageBreak/>
+        <w:t>second of the three platforms leading up to the “Worm” so even if the player character is killed, the player will not have to make their way there from the start of the level so this should help minimize any frustration that could arise.</w:t>
+      </w:r>
+    </w:p>
+    <w:p>
+      <w:pPr>
+        <w:spacing w:line="360" w:lineRule="auto"/>
+        <w:rPr>
+          <w:rFonts w:ascii="Times New Roman" w:hAnsi="Times New Roman" w:cs="Times New Roman"/>
+          <w:sz w:val="24"/>
+          <w:szCs w:val="24"/>
+        </w:rPr>
+      </w:pPr>
+      <w:r>
+        <w:rPr>
+          <w:rFonts w:ascii="Times New Roman" w:hAnsi="Times New Roman" w:cs="Times New Roman"/>
+          <w:sz w:val="24"/>
+          <w:szCs w:val="24"/>
+        </w:rPr>
+        <w:t>The next game mechanic the player is introduced to is the power-up system. The first power-up the player comes across is the jump power-up. This power-up allows the player to jump whilst already in the air, essentially allowing them to jump infinitely to reach heights they would normally be incapable of reaching. Of course, the player doesn’t know all this yet so the game design challenge here is coming up with a way of communicating that information to them, but it should also be kept as a puzzle so that the player feels a sense of accomplishment once they have worked out what it is that they need to do.</w:t>
+      </w:r>
+    </w:p>
+    <w:p>
+      <w:pPr>
+        <w:spacing w:line="360" w:lineRule="auto"/>
+        <w:rPr>
+          <w:rFonts w:ascii="Times New Roman" w:hAnsi="Times New Roman" w:cs="Times New Roman"/>
+          <w:sz w:val="24"/>
+          <w:szCs w:val="24"/>
+        </w:rPr>
+      </w:pPr>
+      <w:r>
+        <w:rPr>
+          <w:rFonts w:ascii="Times New Roman" w:hAnsi="Times New Roman" w:cs="Times New Roman"/>
+          <w:sz w:val="24"/>
+          <w:szCs w:val="24"/>
+        </w:rPr>
+        <w:t>The first thing that needed to be tackled was how to allow the player to activate the power-up. There were a few different possibilities: Firstly, the power-up could be activated automatically when the player reached a certain position in the level, but while this would certainly work for any jump puzzles, it would be less ideal for any other power-ups like a melee-attack power-up for example so this was ruled out. Another option was to allow the player pick up some sort of item, which would then despawn but would grant the player the power-up for a temporary amount of time. This seemed better but it had a problem, if the player collected the power-up and then failed the jump puzzle and then ran out of time on the power-up, they would be unable to complete the level. So this idea was modified so that the power-up item would not despawn once collected.</w:t>
+      </w:r>
+    </w:p>
+    <w:p>
+      <w:pPr>
+        <w:spacing w:line="360" w:lineRule="auto"/>
+        <w:jc w:val="both"/>
+        <w:rPr>
+          <w:rFonts w:ascii="Times New Roman" w:hAnsi="Times New Roman" w:cs="Times New Roman"/>
+          <w:sz w:val="24"/>
+          <w:szCs w:val="24"/>
+        </w:rPr>
+      </w:pPr>
+      <w:r>
+        <w:rPr>
+          <w:noProof/>
+          <w:lang w:eastAsia="en-GB"/>
+        </w:rPr>
+        <w:drawing>
+          <wp:inline distT="0" distB="0" distL="0" distR="0" wp14:anchorId="16486FC7" wp14:editId="6464273C">
+            <wp:extent cx="2987087" cy="2295525"/>
+            <wp:effectExtent l="0" t="0" r="3810" b="0"/>
+            <wp:docPr id="8" name="Picture 8"/>
+            <wp:cNvGraphicFramePr>
+              <a:graphicFrameLocks xmlns:a="http://schemas.openxmlformats.org/drawingml/2006/main" noChangeAspect="1"/>
+            </wp:cNvGraphicFramePr>
+            <a:graphic xmlns:a="http://schemas.openxmlformats.org/drawingml/2006/main">
+              <a:graphicData uri="http://schemas.openxmlformats.org/drawingml/2006/picture">
+                <pic:pic xmlns:pic="http://schemas.openxmlformats.org/drawingml/2006/picture">
+                  <pic:nvPicPr>
+                    <pic:cNvPr id="0" name=""/>
+                    <pic:cNvPicPr/>
+                  </pic:nvPicPr>
+                  <pic:blipFill>
+                    <a:blip r:embed="rId13"/>
+                    <a:stretch>
+                      <a:fillRect/>
+                    </a:stretch>
+                  </pic:blipFill>
+                  <pic:spPr>
+                    <a:xfrm>
+                      <a:off x="0" y="0"/>
+                      <a:ext cx="2989814" cy="2297621"/>
+                    </a:xfrm>
+                    <a:prstGeom prst="rect">
+                      <a:avLst/>
+                    </a:prstGeom>
+                  </pic:spPr>
+                </pic:pic>
+              </a:graphicData>
+            </a:graphic>
+          </wp:inline>
+        </w:drawing>
+      </w:r>
+    </w:p>
+    <w:p>
+      <w:pPr>
+        <w:spacing w:line="360" w:lineRule="auto"/>
+        <w:rPr>
+          <w:rFonts w:ascii="Times New Roman" w:hAnsi="Times New Roman" w:cs="Times New Roman"/>
+          <w:sz w:val="24"/>
+          <w:szCs w:val="24"/>
+        </w:rPr>
+      </w:pPr>
+      <w:r>
+        <w:rPr>
+          <w:rFonts w:ascii="Times New Roman" w:hAnsi="Times New Roman" w:cs="Times New Roman"/>
+          <w:sz w:val="24"/>
+          <w:szCs w:val="24"/>
+        </w:rPr>
+        <w:t xml:space="preserve">The second issue that arose was how to communicate to the player that the player-character was powered-up. The idea that was settled on was changing the colour of the sprite, to match the colour of the power-up crystal that the player had picked up, and this seemed to work </w:t>
+      </w:r>
+      <w:r>
+        <w:rPr>
+          <w:rFonts w:ascii="Times New Roman" w:hAnsi="Times New Roman" w:cs="Times New Roman"/>
+          <w:sz w:val="24"/>
+          <w:szCs w:val="24"/>
+        </w:rPr>
+        <w:lastRenderedPageBreak/>
+        <w:t xml:space="preserve">fairly well. Another issue however, </w:t>
+      </w:r>
+      <w:r>
+        <w:rPr>
+          <w:rFonts w:ascii="Times New Roman" w:hAnsi="Times New Roman" w:cs="Times New Roman"/>
+          <w:sz w:val="24"/>
+          <w:szCs w:val="24"/>
+        </w:rPr>
+        <w:t xml:space="preserve">was that </w:t>
+      </w:r>
+      <w:r>
+        <w:rPr>
+          <w:rFonts w:ascii="Times New Roman" w:hAnsi="Times New Roman" w:cs="Times New Roman"/>
+          <w:sz w:val="24"/>
+          <w:szCs w:val="24"/>
+        </w:rPr>
+        <w:t>the game needed to be able to communicate to the player when the power-up was about to wear off, particularly for jump puzzles as it was possible that if the player overestimated the amount of time remaining on their power</w:t>
+      </w:r>
+      <w:r>
+        <w:rPr>
+          <w:rFonts w:ascii="Times New Roman" w:hAnsi="Times New Roman" w:cs="Times New Roman"/>
+          <w:sz w:val="24"/>
+          <w:szCs w:val="24"/>
+        </w:rPr>
+        <w:t>-</w:t>
+      </w:r>
+      <w:r>
+        <w:rPr>
+          <w:rFonts w:ascii="Times New Roman" w:hAnsi="Times New Roman" w:cs="Times New Roman"/>
+          <w:sz w:val="24"/>
+          <w:szCs w:val="24"/>
+        </w:rPr>
+        <w:t xml:space="preserve">up </w:t>
+      </w:r>
+      <w:r>
+        <w:rPr>
+          <w:rFonts w:ascii="Times New Roman" w:hAnsi="Times New Roman" w:cs="Times New Roman"/>
+          <w:sz w:val="24"/>
+          <w:szCs w:val="24"/>
+        </w:rPr>
+        <w:t>they could get themselves killed on obstacles like spike traps, this would be particularly frustrating so it needed to be prevented. The solution was to make the player character sprite change colour between what it normally is, and the colour of the power-up at a high rate to make it appear as if the colour of the player is flashing. This would occur three seconds before the power-up wears off in order to warn the player that they should take care not to overestimate the time remaining.</w:t>
+      </w:r>
+    </w:p>
+    <w:p>
+      <w:pPr>
+        <w:spacing w:line="360" w:lineRule="auto"/>
+        <w:rPr>
+          <w:rFonts w:ascii="Times New Roman" w:hAnsi="Times New Roman" w:cs="Times New Roman"/>
+          <w:sz w:val="24"/>
+          <w:szCs w:val="24"/>
+        </w:rPr>
+      </w:pPr>
+      <w:r>
+        <w:rPr>
+          <w:rFonts w:ascii="Times New Roman" w:hAnsi="Times New Roman" w:cs="Times New Roman"/>
+          <w:sz w:val="24"/>
+          <w:szCs w:val="24"/>
+        </w:rPr>
+        <w:t>Dialogue hints</w:t>
+      </w:r>
+    </w:p>
+    <w:p>
+      <w:pPr>
+        <w:spacing w:line="360" w:lineRule="auto"/>
+        <w:rPr>
+          <w:rFonts w:ascii="Times New Roman" w:hAnsi="Times New Roman" w:cs="Times New Roman"/>
+          <w:sz w:val="24"/>
+          <w:szCs w:val="24"/>
+        </w:rPr>
+      </w:pPr>
+      <w:r>
+        <w:rPr>
+          <w:rFonts w:ascii="Times New Roman" w:hAnsi="Times New Roman" w:cs="Times New Roman"/>
+          <w:sz w:val="24"/>
+          <w:szCs w:val="24"/>
+        </w:rPr>
+        <w:t>Level layout</w:t>
       </w:r>
       <w:bookmarkStart w:id="0" w:name="_GoBack"/>
       <w:bookmarkEnd w:id="0"/>
@@ -2546,85 +3420,50 @@
     <w:p>
       <w:pPr>
         <w:spacing w:line="360" w:lineRule="auto"/>
-        <w:jc w:val="both"/>
-        <w:rPr>
-          <w:rFonts w:ascii="Times New Roman" w:hAnsi="Times New Roman" w:cs="Times New Roman"/>
-          <w:sz w:val="24"/>
-          <w:szCs w:val="24"/>
-        </w:rPr>
-      </w:pPr>
-    </w:p>
-    <w:p>
-      <w:pPr>
-        <w:spacing w:line="360" w:lineRule="auto"/>
-        <w:jc w:val="both"/>
-        <w:rPr>
-          <w:rFonts w:ascii="Times New Roman" w:hAnsi="Times New Roman" w:cs="Times New Roman"/>
-          <w:sz w:val="24"/>
-          <w:szCs w:val="24"/>
-        </w:rPr>
-      </w:pPr>
-    </w:p>
-    <w:p>
-      <w:pPr>
-        <w:spacing w:line="360" w:lineRule="auto"/>
-        <w:jc w:val="both"/>
-        <w:rPr>
-          <w:rFonts w:ascii="Times New Roman" w:hAnsi="Times New Roman" w:cs="Times New Roman"/>
-          <w:sz w:val="24"/>
-          <w:szCs w:val="24"/>
-        </w:rPr>
-      </w:pPr>
-    </w:p>
-    <w:p>
-      <w:pPr>
-        <w:spacing w:line="360" w:lineRule="auto"/>
-        <w:rPr>
-          <w:rFonts w:ascii="Times New Roman" w:hAnsi="Times New Roman" w:cs="Times New Roman"/>
-          <w:sz w:val="24"/>
-          <w:szCs w:val="24"/>
-        </w:rPr>
-      </w:pPr>
-    </w:p>
-    <w:p>
-      <w:pPr>
-        <w:spacing w:line="360" w:lineRule="auto"/>
-        <w:rPr>
-          <w:rFonts w:ascii="Times New Roman" w:hAnsi="Times New Roman" w:cs="Times New Roman"/>
-          <w:sz w:val="24"/>
-          <w:szCs w:val="24"/>
-        </w:rPr>
-      </w:pPr>
-    </w:p>
-    <w:p>
-      <w:pPr>
-        <w:spacing w:line="360" w:lineRule="auto"/>
-        <w:rPr>
-          <w:rFonts w:ascii="Times New Roman" w:hAnsi="Times New Roman" w:cs="Times New Roman"/>
-          <w:sz w:val="24"/>
-          <w:szCs w:val="24"/>
-        </w:rPr>
-      </w:pPr>
-    </w:p>
-    <w:p>
-      <w:pPr>
-        <w:spacing w:line="360" w:lineRule="auto"/>
-        <w:rPr>
-          <w:rFonts w:ascii="Times New Roman" w:hAnsi="Times New Roman" w:cs="Times New Roman"/>
-          <w:sz w:val="24"/>
-          <w:szCs w:val="24"/>
-        </w:rPr>
-      </w:pPr>
-    </w:p>
-    <w:p>
-      <w:r>
-        <w:rPr>
-          <w:rFonts w:ascii="Times New Roman" w:hAnsi="Times New Roman" w:cs="Times New Roman"/>
-          <w:sz w:val="24"/>
-          <w:szCs w:val="24"/>
-        </w:rPr>
-        <w:t>TRY TO EXTEND EACH GAME TO BE NEARLY A PAGE EACH</w:t>
-      </w:r>
+        <w:rPr>
+          <w:rFonts w:ascii="Times New Roman" w:hAnsi="Times New Roman" w:cs="Times New Roman"/>
+          <w:sz w:val="24"/>
+          <w:szCs w:val="24"/>
+        </w:rPr>
+      </w:pPr>
+      <w:r>
+        <w:rPr>
+          <w:rFonts w:ascii="Times New Roman" w:hAnsi="Times New Roman" w:cs="Times New Roman"/>
+          <w:sz w:val="24"/>
+          <w:szCs w:val="24"/>
+        </w:rPr>
+        <w:t>arrows</w:t>
+      </w:r>
+    </w:p>
+    <w:p>
+      <w:pPr>
+        <w:spacing w:line="360" w:lineRule="auto"/>
+        <w:rPr>
+          <w:rFonts w:ascii="Times New Roman" w:hAnsi="Times New Roman" w:cs="Times New Roman"/>
+          <w:sz w:val="24"/>
+          <w:szCs w:val="24"/>
+        </w:rPr>
+      </w:pPr>
+    </w:p>
+    <w:p>
+      <w:pPr>
+        <w:spacing w:line="360" w:lineRule="auto"/>
+        <w:rPr>
+          <w:rFonts w:ascii="Times New Roman" w:hAnsi="Times New Roman" w:cs="Times New Roman"/>
+          <w:sz w:val="24"/>
+          <w:szCs w:val="24"/>
+        </w:rPr>
+      </w:pPr>
+    </w:p>
+    <w:p>
+      <w:pPr>
+        <w:spacing w:line="360" w:lineRule="auto"/>
+        <w:rPr>
+          <w:rFonts w:ascii="Times New Roman" w:hAnsi="Times New Roman" w:cs="Times New Roman"/>
+          <w:sz w:val="24"/>
+          <w:szCs w:val="24"/>
+        </w:rPr>
+      </w:pPr>
     </w:p>
     <w:p>
       <w:pPr>
@@ -2712,44 +3551,7 @@
           <w:sz w:val="24"/>
           <w:szCs w:val="24"/>
         </w:rPr>
-        <w:t xml:space="preserve">Talk about each </w:t>
-      </w:r>
-      <w:proofErr w:type="spellStart"/>
-      <w:r>
-        <w:rPr>
-          <w:rFonts w:ascii="Times New Roman" w:hAnsi="Times New Roman" w:cs="Times New Roman"/>
-          <w:sz w:val="24"/>
-          <w:szCs w:val="24"/>
-        </w:rPr>
-        <w:t>ai</w:t>
-      </w:r>
-      <w:proofErr w:type="spellEnd"/>
-      <w:r>
-        <w:rPr>
-          <w:rFonts w:ascii="Times New Roman" w:hAnsi="Times New Roman" w:cs="Times New Roman"/>
-          <w:sz w:val="24"/>
-          <w:szCs w:val="24"/>
-        </w:rPr>
-        <w:t xml:space="preserve"> having a separate sprite in game design section</w:t>
-      </w:r>
-    </w:p>
-    <w:p>
-      <w:pPr>
-        <w:spacing w:line="360" w:lineRule="auto"/>
-        <w:jc w:val="both"/>
-        <w:rPr>
-          <w:rFonts w:ascii="Times New Roman" w:hAnsi="Times New Roman" w:cs="Times New Roman"/>
-          <w:sz w:val="24"/>
-          <w:szCs w:val="24"/>
-        </w:rPr>
-      </w:pPr>
-      <w:r>
-        <w:rPr>
-          <w:rFonts w:ascii="Times New Roman" w:hAnsi="Times New Roman" w:cs="Times New Roman"/>
-          <w:sz w:val="24"/>
-          <w:szCs w:val="24"/>
-        </w:rPr>
-        <w:t>Discuss the platformer genre in related work.</w:t>
+        <w:t>Talk about each ai having a separate sprite in game design section</w:t>
       </w:r>
     </w:p>
     <w:p>
@@ -2783,7 +3585,7 @@
       </w:pPr>
     </w:p>
     <w:sectPr>
-      <w:footerReference w:type="default" r:id="rId9"/>
+      <w:footerReference w:type="default" r:id="rId14"/>
       <w:pgSz w:w="11906" w:h="16838"/>
       <w:pgMar w:top="1440" w:right="1440" w:bottom="1440" w:left="1440" w:header="708" w:footer="708" w:gutter="0"/>
       <w:cols w:space="708"/>
@@ -2852,7 +3654,7 @@
           <w:rPr>
             <w:noProof/>
           </w:rPr>
-          <w:t>14</w:t>
+          <w:t>21</w:t>
         </w:r>
         <w:r>
           <w:rPr>
@@ -3366,6 +4168,36 @@
       <w:contextualSpacing/>
     </w:pPr>
   </w:style>
+  <w:style w:type="paragraph" w:styleId="BalloonText">
+    <w:name w:val="Balloon Text"/>
+    <w:basedOn w:val="Normal"/>
+    <w:link w:val="BalloonTextChar"/>
+    <w:uiPriority w:val="99"/>
+    <w:semiHidden/>
+    <w:unhideWhenUsed/>
+    <w:rsid w:val="00E9558F"/>
+    <w:pPr>
+      <w:spacing w:after="0" w:line="240" w:lineRule="auto"/>
+    </w:pPr>
+    <w:rPr>
+      <w:rFonts w:ascii="Tahoma" w:hAnsi="Tahoma" w:cs="Tahoma"/>
+      <w:sz w:val="16"/>
+      <w:szCs w:val="16"/>
+    </w:rPr>
+  </w:style>
+  <w:style w:type="character" w:customStyle="1" w:styleId="BalloonTextChar">
+    <w:name w:val="Balloon Text Char"/>
+    <w:basedOn w:val="DefaultParagraphFont"/>
+    <w:link w:val="BalloonText"/>
+    <w:uiPriority w:val="99"/>
+    <w:semiHidden/>
+    <w:rsid w:val="00E9558F"/>
+    <w:rPr>
+      <w:rFonts w:ascii="Tahoma" w:hAnsi="Tahoma" w:cs="Tahoma"/>
+      <w:sz w:val="16"/>
+      <w:szCs w:val="16"/>
+    </w:rPr>
+  </w:style>
 </w:styles>
 </file>
 
@@ -3649,6 +4481,36 @@
       <w:ind w:left="720"/>
       <w:contextualSpacing/>
     </w:pPr>
+  </w:style>
+  <w:style w:type="paragraph" w:styleId="BalloonText">
+    <w:name w:val="Balloon Text"/>
+    <w:basedOn w:val="Normal"/>
+    <w:link w:val="BalloonTextChar"/>
+    <w:uiPriority w:val="99"/>
+    <w:semiHidden/>
+    <w:unhideWhenUsed/>
+    <w:rsid w:val="00E9558F"/>
+    <w:pPr>
+      <w:spacing w:after="0" w:line="240" w:lineRule="auto"/>
+    </w:pPr>
+    <w:rPr>
+      <w:rFonts w:ascii="Tahoma" w:hAnsi="Tahoma" w:cs="Tahoma"/>
+      <w:sz w:val="16"/>
+      <w:szCs w:val="16"/>
+    </w:rPr>
+  </w:style>
+  <w:style w:type="character" w:customStyle="1" w:styleId="BalloonTextChar">
+    <w:name w:val="Balloon Text Char"/>
+    <w:basedOn w:val="DefaultParagraphFont"/>
+    <w:link w:val="BalloonText"/>
+    <w:uiPriority w:val="99"/>
+    <w:semiHidden/>
+    <w:rsid w:val="00E9558F"/>
+    <w:rPr>
+      <w:rFonts w:ascii="Tahoma" w:hAnsi="Tahoma" w:cs="Tahoma"/>
+      <w:sz w:val="16"/>
+      <w:szCs w:val="16"/>
+    </w:rPr>
   </w:style>
 </w:styles>
 </file>
@@ -3943,7 +4805,7 @@
 </file>
 
 <file path=customXml/itemProps1.xml><?xml version="1.0" encoding="utf-8"?>
-<ds:datastoreItem xmlns:ds="http://schemas.openxmlformats.org/officeDocument/2006/customXml" ds:itemID="{7F87E335-E8C4-4F59-8497-8314250E8880}">
+<ds:datastoreItem xmlns:ds="http://schemas.openxmlformats.org/officeDocument/2006/customXml" ds:itemID="{54362A21-E335-4835-9869-23C04ED31828}">
   <ds:schemaRefs>
     <ds:schemaRef ds:uri="http://schemas.openxmlformats.org/officeDocument/2006/bibliography"/>
   </ds:schemaRefs>

</xml_diff>